<commit_message>
Scene setup and added to documentation
Wrote some documentation.
Did initial scene setup:
Added chessboard, walls, ground and detector cubes.
</commit_message>
<xml_diff>
--- a/Documents/Project Setup/Plan.docx
+++ b/Documents/Project Setup/Plan.docx
@@ -51,9 +51,23 @@
         <w:rPr>
           <w:lang w:val="en-US"/>
         </w:rPr>
-        <w:t xml:space="preserve"> eg = </w:t>
-      </w:r>
-      <w:hyperlink r:id="rId4" w:history="1">
+        <w:t xml:space="preserve"> </w:t>
+      </w:r>
+      <w:proofErr w:type="spellStart"/>
+      <w:r>
+        <w:rPr>
+          <w:lang w:val="en-US"/>
+        </w:rPr>
+        <w:t>eg</w:t>
+      </w:r>
+      <w:proofErr w:type="spellEnd"/>
+      <w:r>
+        <w:rPr>
+          <w:lang w:val="en-US"/>
+        </w:rPr>
+        <w:t xml:space="preserve"> = </w:t>
+      </w:r>
+      <w:hyperlink r:id="rId4" w:anchor="skiptag?utm_source=rakuten&amp;utm_medium=affiliate&amp;utm_campaign=kXQk6.ivFEQ-jl6tneggsBqsooPX0TgEUg&amp;MID=43993" w:history="1">
         <w:r>
           <w:rPr>
             <w:rStyle w:val="Hyperlink"/>
@@ -92,6 +106,81 @@
       </w:r>
     </w:p>
     <w:p/>
+    <w:p>
+      <w:pPr>
+        <w:pStyle w:val="Heading1"/>
+      </w:pPr>
+      <w:r>
+        <w:t>Puzzle Ideas</w:t>
+      </w:r>
+      <w:r>
+        <w:t xml:space="preserve"> Expanded:</w:t>
+      </w:r>
+    </w:p>
+    <w:p>
+      <w:pPr>
+        <w:pStyle w:val="Heading2"/>
+      </w:pPr>
+      <w:r>
+        <w:t>8 Queen:</w:t>
+      </w:r>
+    </w:p>
+    <w:p/>
+    <w:p>
+      <w:pPr>
+        <w:pStyle w:val="Heading3"/>
+      </w:pPr>
+      <w:r>
+        <w:t>Objective:</w:t>
+      </w:r>
+    </w:p>
+    <w:p>
+      <w:r>
+        <w:t>Place 8 queens on the chess board so that no 2 queens attack each other.</w:t>
+      </w:r>
+    </w:p>
+    <w:p>
+      <w:r>
+        <w:br/>
+      </w:r>
+      <w:r>
+        <w:rPr>
+          <w:rStyle w:val="Heading3Char"/>
+        </w:rPr>
+        <w:t>How I will do it:</w:t>
+      </w:r>
+    </w:p>
+    <w:p>
+      <w:r>
+        <w:t xml:space="preserve">Store </w:t>
+      </w:r>
+      <w:r>
+        <w:t>detector</w:t>
+      </w:r>
+      <w:r>
+        <w:t xml:space="preserve"> cubes with the cubes that the queen could move to</w:t>
+      </w:r>
+      <w:r>
+        <w:t>/take(attack)</w:t>
+      </w:r>
+      <w:r>
+        <w:t xml:space="preserve"> in an SQL database</w:t>
+      </w:r>
+      <w:r>
+        <w:t>.</w:t>
+      </w:r>
+    </w:p>
+    <w:p>
+      <w:r>
+        <w:t xml:space="preserve">When queen is placed onto a square check to see where other queens are, using </w:t>
+      </w:r>
+      <w:r>
+        <w:t>their</w:t>
+      </w:r>
+      <w:r>
+        <w:t xml:space="preserve"> detector cubes if the cube that the other queen is standing on is in the list of squares of the placed queen then they both can attack/take each other and that solution is not valid.</w:t>
+      </w:r>
+    </w:p>
     <w:p>
       <w:pPr>
         <w:pStyle w:val="Heading1"/>
@@ -624,9 +713,54 @@
       <w:szCs w:val="26"/>
     </w:rPr>
   </w:style>
+  <w:style w:type="paragraph" w:styleId="Heading3">
+    <w:name w:val="heading 3"/>
+    <w:basedOn w:val="Normal"/>
+    <w:next w:val="Normal"/>
+    <w:link w:val="Heading3Char"/>
+    <w:uiPriority w:val="9"/>
+    <w:unhideWhenUsed/>
+    <w:qFormat/>
+    <w:rsid w:val="00147B19"/>
+    <w:pPr>
+      <w:keepNext/>
+      <w:keepLines/>
+      <w:spacing w:before="40" w:after="0"/>
+      <w:outlineLvl w:val="2"/>
+    </w:pPr>
+    <w:rPr>
+      <w:rFonts w:asciiTheme="majorHAnsi" w:eastAsiaTheme="majorEastAsia" w:hAnsiTheme="majorHAnsi" w:cstheme="majorBidi"/>
+      <w:color w:val="1F3763" w:themeColor="accent1" w:themeShade="7F"/>
+      <w:sz w:val="24"/>
+      <w:szCs w:val="24"/>
+    </w:rPr>
+  </w:style>
+  <w:style w:type="paragraph" w:styleId="Heading4">
+    <w:name w:val="heading 4"/>
+    <w:basedOn w:val="Normal"/>
+    <w:next w:val="Normal"/>
+    <w:link w:val="Heading4Char"/>
+    <w:uiPriority w:val="9"/>
+    <w:unhideWhenUsed/>
+    <w:qFormat/>
+    <w:rsid w:val="00147B19"/>
+    <w:pPr>
+      <w:keepNext/>
+      <w:keepLines/>
+      <w:spacing w:before="40" w:after="0"/>
+      <w:outlineLvl w:val="3"/>
+    </w:pPr>
+    <w:rPr>
+      <w:rFonts w:asciiTheme="majorHAnsi" w:eastAsiaTheme="majorEastAsia" w:hAnsiTheme="majorHAnsi" w:cstheme="majorBidi"/>
+      <w:i/>
+      <w:iCs/>
+      <w:color w:val="2F5496" w:themeColor="accent1" w:themeShade="BF"/>
+    </w:rPr>
+  </w:style>
   <w:style w:type="character" w:default="1" w:styleId="DefaultParagraphFont">
     <w:name w:val="Default Paragraph Font"/>
     <w:uiPriority w:val="1"/>
+    <w:semiHidden/>
     <w:unhideWhenUsed/>
   </w:style>
   <w:style w:type="table" w:default="1" w:styleId="TableNormal">
@@ -706,6 +840,32 @@
       <w:color w:val="2F5496" w:themeColor="accent1" w:themeShade="BF"/>
       <w:sz w:val="26"/>
       <w:szCs w:val="26"/>
+    </w:rPr>
+  </w:style>
+  <w:style w:type="character" w:customStyle="1" w:styleId="Heading3Char">
+    <w:name w:val="Heading 3 Char"/>
+    <w:basedOn w:val="DefaultParagraphFont"/>
+    <w:link w:val="Heading3"/>
+    <w:uiPriority w:val="9"/>
+    <w:rsid w:val="00147B19"/>
+    <w:rPr>
+      <w:rFonts w:asciiTheme="majorHAnsi" w:eastAsiaTheme="majorEastAsia" w:hAnsiTheme="majorHAnsi" w:cstheme="majorBidi"/>
+      <w:color w:val="1F3763" w:themeColor="accent1" w:themeShade="7F"/>
+      <w:sz w:val="24"/>
+      <w:szCs w:val="24"/>
+    </w:rPr>
+  </w:style>
+  <w:style w:type="character" w:customStyle="1" w:styleId="Heading4Char">
+    <w:name w:val="Heading 4 Char"/>
+    <w:basedOn w:val="DefaultParagraphFont"/>
+    <w:link w:val="Heading4"/>
+    <w:uiPriority w:val="9"/>
+    <w:rsid w:val="00147B19"/>
+    <w:rPr>
+      <w:rFonts w:asciiTheme="majorHAnsi" w:eastAsiaTheme="majorEastAsia" w:hAnsiTheme="majorHAnsi" w:cstheme="majorBidi"/>
+      <w:i/>
+      <w:iCs/>
+      <w:color w:val="2F5496" w:themeColor="accent1" w:themeShade="BF"/>
     </w:rPr>
   </w:style>
 </w:styles>

</xml_diff>